<commit_message>
Add tests for pptx generation
</commit_message>
<xml_diff>
--- a/src/test/sample/complex_result_expected.docx
+++ b/src/test/sample/complex_result_expected.docx
@@ -156,7 +156,15 @@
           <w:szCs w:val="28"/>
           <w:shd w:val="clear" w:color="auto" w:fill="FFFFFF"/>
         </w:rPr>
-        <w:t>one</w:t>
+        <w:t>o</w:t>
+      </w:r>
+      <w:r>
+        <w:rPr>
+          <w:sz w:val="28"/>
+          <w:szCs w:val="28"/>
+          <w:shd w:val="clear" w:color="auto" w:fill="FFFFFF"/>
+        </w:rPr>
+        <w:t>ne</w:t>
       </w:r>
       <w:proofErr w:type="gramEnd"/>
     </w:p>
@@ -177,7 +185,15 @@
           <w:szCs w:val="28"/>
           <w:shd w:val="clear" w:color="auto" w:fill="FFFFFF"/>
         </w:rPr>
-        <w:t>two</w:t>
+        <w:t>t</w:t>
+      </w:r>
+      <w:r>
+        <w:rPr>
+          <w:sz w:val="28"/>
+          <w:szCs w:val="28"/>
+          <w:shd w:val="clear" w:color="auto" w:fill="FFFFFF"/>
+        </w:rPr>
+        <w:t>wo</w:t>
       </w:r>
       <w:proofErr w:type="gramEnd"/>
     </w:p>
@@ -198,9 +214,30 @@
           <w:szCs w:val="28"/>
           <w:shd w:val="clear" w:color="auto" w:fill="FFFFFF"/>
         </w:rPr>
-        <w:t>three</w:t>
+        <w:t>t</w:t>
+      </w:r>
+      <w:r>
+        <w:rPr>
+          <w:sz w:val="28"/>
+          <w:szCs w:val="28"/>
+          <w:shd w:val="clear" w:color="auto" w:fill="FFFFFF"/>
+        </w:rPr>
+        <w:t>hree</w:t>
       </w:r>
       <w:proofErr w:type="gramEnd"/>
+    </w:p>
+    <w:p>
+      <w:pPr>
+        <w:ind w:leftChars="0" w:left="420"/>
+        <w:jc w:val="both"/>
+        <w:rPr>
+          <w:sz w:val="28"/>
+          <w:szCs w:val="28"/>
+          <w:shd w:val="clear" w:color="auto" w:fill="FFFFFF"/>
+        </w:rPr>
+      </w:pPr>
+      <w:bookmarkStart w:id="1" w:name="_GoBack"/>
+      <w:bookmarkEnd w:id="1"/>
     </w:p>
     <w:p>
       <w:pPr>
@@ -803,8 +840,6 @@
           <w:szCs w:val="28"/>
         </w:rPr>
       </w:pPr>
-      <w:bookmarkStart w:id="1" w:name="_GoBack"/>
-      <w:bookmarkEnd w:id="1"/>
     </w:p>
     <w:sectPr>
       <w:headerReference w:type="even" r:id="rId7"/>
@@ -1484,6 +1519,95 @@
       </w:rPr>
     </w:lvl>
   </w:abstractNum>
+  <w:abstractNum w:abstractNumId="5" w15:restartNumberingAfterBreak="0">
+    <w:nsid w:val="5E5C41ED"/>
+    <w:multiLevelType w:val="hybridMultilevel"/>
+    <w:tmpl w:val="C6CC3148"/>
+    <w:lvl w:ilvl="0" w:tplc="7C44E2BC">
+      <w:start w:val="1"/>
+      <w:numFmt w:val="decimal"/>
+      <w:lvlText w:val="%1."/>
+      <w:lvlJc w:val="left"/>
+      <w:pPr>
+        <w:ind w:left="780" w:hanging="360"/>
+      </w:pPr>
+      <w:rPr>
+        <w:rFonts w:hint="default"/>
+      </w:rPr>
+    </w:lvl>
+    <w:lvl w:ilvl="1" w:tplc="04090019" w:tentative="1">
+      <w:start w:val="1"/>
+      <w:numFmt w:val="lowerLetter"/>
+      <w:lvlText w:val="%2."/>
+      <w:lvlJc w:val="left"/>
+      <w:pPr>
+        <w:ind w:left="1500" w:hanging="360"/>
+      </w:pPr>
+    </w:lvl>
+    <w:lvl w:ilvl="2" w:tplc="0409001B" w:tentative="1">
+      <w:start w:val="1"/>
+      <w:numFmt w:val="lowerRoman"/>
+      <w:lvlText w:val="%3."/>
+      <w:lvlJc w:val="right"/>
+      <w:pPr>
+        <w:ind w:left="2220" w:hanging="180"/>
+      </w:pPr>
+    </w:lvl>
+    <w:lvl w:ilvl="3" w:tplc="0409000F" w:tentative="1">
+      <w:start w:val="1"/>
+      <w:numFmt w:val="decimal"/>
+      <w:lvlText w:val="%4."/>
+      <w:lvlJc w:val="left"/>
+      <w:pPr>
+        <w:ind w:left="2940" w:hanging="360"/>
+      </w:pPr>
+    </w:lvl>
+    <w:lvl w:ilvl="4" w:tplc="04090019" w:tentative="1">
+      <w:start w:val="1"/>
+      <w:numFmt w:val="lowerLetter"/>
+      <w:lvlText w:val="%5."/>
+      <w:lvlJc w:val="left"/>
+      <w:pPr>
+        <w:ind w:left="3660" w:hanging="360"/>
+      </w:pPr>
+    </w:lvl>
+    <w:lvl w:ilvl="5" w:tplc="0409001B" w:tentative="1">
+      <w:start w:val="1"/>
+      <w:numFmt w:val="lowerRoman"/>
+      <w:lvlText w:val="%6."/>
+      <w:lvlJc w:val="right"/>
+      <w:pPr>
+        <w:ind w:left="4380" w:hanging="180"/>
+      </w:pPr>
+    </w:lvl>
+    <w:lvl w:ilvl="6" w:tplc="0409000F" w:tentative="1">
+      <w:start w:val="1"/>
+      <w:numFmt w:val="decimal"/>
+      <w:lvlText w:val="%7."/>
+      <w:lvlJc w:val="left"/>
+      <w:pPr>
+        <w:ind w:left="5100" w:hanging="360"/>
+      </w:pPr>
+    </w:lvl>
+    <w:lvl w:ilvl="7" w:tplc="04090019" w:tentative="1">
+      <w:start w:val="1"/>
+      <w:numFmt w:val="lowerLetter"/>
+      <w:lvlText w:val="%8."/>
+      <w:lvlJc w:val="left"/>
+      <w:pPr>
+        <w:ind w:left="5820" w:hanging="360"/>
+      </w:pPr>
+    </w:lvl>
+    <w:lvl w:ilvl="8" w:tplc="0409001B" w:tentative="1">
+      <w:start w:val="1"/>
+      <w:numFmt w:val="lowerRoman"/>
+      <w:lvlText w:val="%9."/>
+      <w:lvlJc w:val="right"/>
+      <w:pPr>
+        <w:ind w:left="6540" w:hanging="180"/>
+      </w:pPr>
+    </w:lvl>
+  </w:abstractNum>
   <w:num w:numId="1">
     <w:abstractNumId w:val="0"/>
   </w:num>
@@ -1498,6 +1622,9 @@
   </w:num>
   <w:num w:numId="5">
     <w:abstractNumId w:val="1"/>
+  </w:num>
+  <w:num w:numId="6">
+    <w:abstractNumId w:val="5"/>
   </w:num>
 </w:numbering>
 </file>

</xml_diff>